<commit_message>
Update Learning Hub PROJECT MANAGEMENT PLAN .docx
</commit_message>
<xml_diff>
--- a/Documents/Plans/Learning Hub PROJECT MANAGEMENT PLAN .docx
+++ b/Documents/Plans/Learning Hub PROJECT MANAGEMENT PLAN .docx
@@ -5333,23 +5333,35 @@
     </w:p>
     <w:p>
       <w:pPr>
-        <w:pStyle w:val="Heading2"/>
-        <w:keepLines w:val="0"/>
-        <w:numPr>
-          <w:ilvl w:val="1"/>
-          <w:numId w:val="11"/>
-        </w:numPr>
-        <w:spacing w:after="160" w:before="0" w:line="240" w:lineRule="auto"/>
-        <w:ind w:left="1080" w:hanging="720"/>
-        <w:rPr>
-          <w:rFonts w:ascii="Times New Roman" w:cs="Times New Roman" w:eastAsia="Times New Roman" w:hAnsi="Times New Roman"/>
-          <w:b w:val="0"/>
+        <w:spacing w:after="160" w:line="259" w:lineRule="auto"/>
+        <w:rPr>
+          <w:sz w:val="20"/>
+          <w:szCs w:val="20"/>
+        </w:rPr>
+      </w:pPr>
+      <w:r>
+        <w:rPr>
+          <w:rtl w:val="0"/>
+        </w:rPr>
+      </w:r>
+    </w:p>
+    <w:p>
+      <w:pPr>
+        <w:spacing w:after="160" w:line="259" w:lineRule="auto"/>
+        <w:rPr>
+          <w:rFonts w:ascii="Times New Roman" w:cs="Times New Roman" w:eastAsia="Times New Roman" w:hAnsi="Times New Roman"/>
           <w:sz w:val="40"/>
           <w:szCs w:val="40"/>
         </w:rPr>
       </w:pPr>
-      <w:bookmarkStart w:colFirst="0" w:colLast="0" w:name="_1t3h5sf" w:id="6"/>
-      <w:bookmarkEnd w:id="6"/>
+      <w:r>
+        <w:rPr>
+          <w:sz w:val="24"/>
+          <w:szCs w:val="24"/>
+          <w:rtl w:val="0"/>
+        </w:rPr>
+        <w:t xml:space="preserve"> </w:t>
+      </w:r>
       <w:r>
         <w:rPr>
           <w:rFonts w:ascii="Times New Roman" w:cs="Times New Roman" w:eastAsia="Times New Roman" w:hAnsi="Times New Roman"/>
@@ -5357,8 +5369,18 @@
           <w:szCs w:val="40"/>
           <w:rtl w:val="0"/>
         </w:rPr>
-        <w:t xml:space="preserve">CHANGE MANAGEMENT PLAN</w:t>
-      </w:r>
+        <w:t xml:space="preserve">2.3 Deliverables </w:t>
+      </w:r>
+    </w:p>
+    <w:p>
+      <w:pPr>
+        <w:spacing w:after="160" w:line="259" w:lineRule="auto"/>
+        <w:rPr>
+          <w:rFonts w:ascii="Times New Roman" w:cs="Times New Roman" w:eastAsia="Times New Roman" w:hAnsi="Times New Roman"/>
+          <w:sz w:val="36"/>
+          <w:szCs w:val="36"/>
+        </w:rPr>
+      </w:pPr>
       <w:r>
         <w:rPr>
           <w:rtl w:val="0"/>
@@ -5368,6 +5390,706 @@
     <w:tbl>
       <w:tblPr>
         <w:tblStyle w:val="Table6"/>
+        <w:tblpPr w:leftFromText="180" w:rightFromText="180" w:topFromText="180" w:bottomFromText="180" w:vertAnchor="text" w:horzAnchor="text" w:tblpX="-47.99999999999983" w:tblpY="0"/>
+        <w:tblW w:w="10140.0" w:type="dxa"/>
+        <w:jc w:val="left"/>
+        <w:tblBorders>
+          <w:top w:color="000000" w:space="0" w:sz="8" w:val="single"/>
+          <w:left w:color="000000" w:space="0" w:sz="8" w:val="single"/>
+          <w:bottom w:color="000000" w:space="0" w:sz="8" w:val="single"/>
+          <w:right w:color="000000" w:space="0" w:sz="8" w:val="single"/>
+          <w:insideH w:color="000000" w:space="0" w:sz="8" w:val="single"/>
+          <w:insideV w:color="000000" w:space="0" w:sz="8" w:val="single"/>
+        </w:tblBorders>
+        <w:tblLayout w:type="fixed"/>
+        <w:tblLook w:val="0600"/>
+      </w:tblPr>
+      <w:tblGrid>
+        <w:gridCol w:w="2535"/>
+        <w:gridCol w:w="2535"/>
+        <w:gridCol w:w="2535"/>
+        <w:gridCol w:w="2535"/>
+        <w:tblGridChange w:id="0">
+          <w:tblGrid>
+            <w:gridCol w:w="2535"/>
+            <w:gridCol w:w="2535"/>
+            <w:gridCol w:w="2535"/>
+            <w:gridCol w:w="2535"/>
+          </w:tblGrid>
+        </w:tblGridChange>
+      </w:tblGrid>
+      <w:tr>
+        <w:trPr>
+          <w:cantSplit w:val="0"/>
+          <w:tblHeader w:val="0"/>
+        </w:trPr>
+        <w:tc>
+          <w:tcPr>
+            <w:shd w:fill="b7b7b7" w:val="clear"/>
+          </w:tcPr>
+          <w:p>
+            <w:pPr>
+              <w:widowControl w:val="0"/>
+              <w:spacing w:line="240" w:lineRule="auto"/>
+              <w:jc w:val="center"/>
+              <w:rPr>
+                <w:rFonts w:ascii="Times New Roman" w:cs="Times New Roman" w:eastAsia="Times New Roman" w:hAnsi="Times New Roman"/>
+                <w:sz w:val="36"/>
+                <w:szCs w:val="36"/>
+              </w:rPr>
+            </w:pPr>
+            <w:r>
+              <w:rPr>
+                <w:rFonts w:ascii="Times New Roman" w:cs="Times New Roman" w:eastAsia="Times New Roman" w:hAnsi="Times New Roman"/>
+                <w:sz w:val="36"/>
+                <w:szCs w:val="36"/>
+                <w:rtl w:val="0"/>
+              </w:rPr>
+              <w:t xml:space="preserve">Deliverable ID</w:t>
+            </w:r>
+          </w:p>
+        </w:tc>
+        <w:tc>
+          <w:tcPr>
+            <w:shd w:fill="b7b7b7" w:val="clear"/>
+          </w:tcPr>
+          <w:p>
+            <w:pPr>
+              <w:widowControl w:val="0"/>
+              <w:spacing w:line="240" w:lineRule="auto"/>
+              <w:jc w:val="center"/>
+              <w:rPr>
+                <w:rFonts w:ascii="Times New Roman" w:cs="Times New Roman" w:eastAsia="Times New Roman" w:hAnsi="Times New Roman"/>
+                <w:sz w:val="36"/>
+                <w:szCs w:val="36"/>
+              </w:rPr>
+            </w:pPr>
+            <w:r>
+              <w:rPr>
+                <w:rFonts w:ascii="Times New Roman" w:cs="Times New Roman" w:eastAsia="Times New Roman" w:hAnsi="Times New Roman"/>
+                <w:sz w:val="36"/>
+                <w:szCs w:val="36"/>
+                <w:rtl w:val="0"/>
+              </w:rPr>
+              <w:t xml:space="preserve">Deliverable</w:t>
+            </w:r>
+          </w:p>
+        </w:tc>
+        <w:tc>
+          <w:tcPr>
+            <w:shd w:fill="b7b7b7" w:val="clear"/>
+          </w:tcPr>
+          <w:p>
+            <w:pPr>
+              <w:widowControl w:val="0"/>
+              <w:spacing w:line="240" w:lineRule="auto"/>
+              <w:jc w:val="center"/>
+              <w:rPr>
+                <w:rFonts w:ascii="Times New Roman" w:cs="Times New Roman" w:eastAsia="Times New Roman" w:hAnsi="Times New Roman"/>
+                <w:sz w:val="36"/>
+                <w:szCs w:val="36"/>
+              </w:rPr>
+            </w:pPr>
+            <w:r>
+              <w:rPr>
+                <w:rFonts w:ascii="Times New Roman" w:cs="Times New Roman" w:eastAsia="Times New Roman" w:hAnsi="Times New Roman"/>
+                <w:sz w:val="36"/>
+                <w:szCs w:val="36"/>
+                <w:rtl w:val="0"/>
+              </w:rPr>
+              <w:t xml:space="preserve">Delivery Date</w:t>
+            </w:r>
+          </w:p>
+        </w:tc>
+        <w:tc>
+          <w:tcPr>
+            <w:shd w:fill="b7b7b7" w:val="clear"/>
+          </w:tcPr>
+          <w:p>
+            <w:pPr>
+              <w:widowControl w:val="0"/>
+              <w:spacing w:line="240" w:lineRule="auto"/>
+              <w:jc w:val="center"/>
+              <w:rPr>
+                <w:rFonts w:ascii="Times New Roman" w:cs="Times New Roman" w:eastAsia="Times New Roman" w:hAnsi="Times New Roman"/>
+                <w:sz w:val="36"/>
+                <w:szCs w:val="36"/>
+              </w:rPr>
+            </w:pPr>
+            <w:r>
+              <w:rPr>
+                <w:rFonts w:ascii="Times New Roman" w:cs="Times New Roman" w:eastAsia="Times New Roman" w:hAnsi="Times New Roman"/>
+                <w:sz w:val="36"/>
+                <w:szCs w:val="36"/>
+                <w:rtl w:val="0"/>
+              </w:rPr>
+              <w:t xml:space="preserve">approved by</w:t>
+            </w:r>
+          </w:p>
+        </w:tc>
+      </w:tr>
+      <w:tr>
+        <w:trPr>
+          <w:cantSplit w:val="0"/>
+          <w:tblHeader w:val="0"/>
+        </w:trPr>
+        <w:tc>
+          <w:tcPr/>
+          <w:p>
+            <w:pPr>
+              <w:widowControl w:val="0"/>
+              <w:spacing w:line="240" w:lineRule="auto"/>
+              <w:jc w:val="center"/>
+              <w:rPr>
+                <w:rFonts w:ascii="Times New Roman" w:cs="Times New Roman" w:eastAsia="Times New Roman" w:hAnsi="Times New Roman"/>
+                <w:sz w:val="36"/>
+                <w:szCs w:val="36"/>
+              </w:rPr>
+            </w:pPr>
+            <w:r>
+              <w:rPr>
+                <w:rFonts w:ascii="Times New Roman" w:cs="Times New Roman" w:eastAsia="Times New Roman" w:hAnsi="Times New Roman"/>
+                <w:sz w:val="36"/>
+                <w:szCs w:val="36"/>
+                <w:rtl w:val="0"/>
+              </w:rPr>
+              <w:t xml:space="preserve">1.1</w:t>
+            </w:r>
+          </w:p>
+        </w:tc>
+        <w:tc>
+          <w:tcPr/>
+          <w:p>
+            <w:pPr>
+              <w:widowControl w:val="0"/>
+              <w:spacing w:line="240" w:lineRule="auto"/>
+              <w:jc w:val="center"/>
+              <w:rPr>
+                <w:rFonts w:ascii="Times New Roman" w:cs="Times New Roman" w:eastAsia="Times New Roman" w:hAnsi="Times New Roman"/>
+                <w:sz w:val="36"/>
+                <w:szCs w:val="36"/>
+              </w:rPr>
+            </w:pPr>
+            <w:r>
+              <w:rPr>
+                <w:rFonts w:ascii="Times New Roman" w:cs="Times New Roman" w:eastAsia="Times New Roman" w:hAnsi="Times New Roman"/>
+                <w:sz w:val="36"/>
+                <w:szCs w:val="36"/>
+                <w:rtl w:val="0"/>
+              </w:rPr>
+              <w:t xml:space="preserve">PMP</w:t>
+            </w:r>
+          </w:p>
+        </w:tc>
+        <w:tc>
+          <w:tcPr/>
+          <w:p>
+            <w:pPr>
+              <w:widowControl w:val="0"/>
+              <w:spacing w:line="240" w:lineRule="auto"/>
+              <w:jc w:val="center"/>
+              <w:rPr>
+                <w:rFonts w:ascii="Times New Roman" w:cs="Times New Roman" w:eastAsia="Times New Roman" w:hAnsi="Times New Roman"/>
+                <w:sz w:val="36"/>
+                <w:szCs w:val="36"/>
+              </w:rPr>
+            </w:pPr>
+            <w:r>
+              <w:rPr>
+                <w:rFonts w:ascii="Times New Roman" w:cs="Times New Roman" w:eastAsia="Times New Roman" w:hAnsi="Times New Roman"/>
+                <w:sz w:val="36"/>
+                <w:szCs w:val="36"/>
+                <w:rtl w:val="0"/>
+              </w:rPr>
+              <w:t xml:space="preserve">22/3/2024</w:t>
+            </w:r>
+          </w:p>
+        </w:tc>
+        <w:tc>
+          <w:tcPr/>
+          <w:p>
+            <w:pPr>
+              <w:widowControl w:val="0"/>
+              <w:spacing w:line="240" w:lineRule="auto"/>
+              <w:jc w:val="center"/>
+              <w:rPr>
+                <w:rFonts w:ascii="Times New Roman" w:cs="Times New Roman" w:eastAsia="Times New Roman" w:hAnsi="Times New Roman"/>
+                <w:sz w:val="36"/>
+                <w:szCs w:val="36"/>
+              </w:rPr>
+            </w:pPr>
+            <w:r>
+              <w:rPr>
+                <w:rFonts w:ascii="Times New Roman" w:cs="Times New Roman" w:eastAsia="Times New Roman" w:hAnsi="Times New Roman"/>
+                <w:sz w:val="36"/>
+                <w:szCs w:val="36"/>
+                <w:rtl w:val="0"/>
+              </w:rPr>
+              <w:t xml:space="preserve">joe</w:t>
+            </w:r>
+          </w:p>
+        </w:tc>
+      </w:tr>
+      <w:tr>
+        <w:trPr>
+          <w:cantSplit w:val="0"/>
+          <w:tblHeader w:val="0"/>
+        </w:trPr>
+        <w:tc>
+          <w:tcPr/>
+          <w:p>
+            <w:pPr>
+              <w:widowControl w:val="0"/>
+              <w:spacing w:line="240" w:lineRule="auto"/>
+              <w:jc w:val="center"/>
+              <w:rPr>
+                <w:rFonts w:ascii="Times New Roman" w:cs="Times New Roman" w:eastAsia="Times New Roman" w:hAnsi="Times New Roman"/>
+                <w:sz w:val="36"/>
+                <w:szCs w:val="36"/>
+              </w:rPr>
+            </w:pPr>
+            <w:r>
+              <w:rPr>
+                <w:rFonts w:ascii="Times New Roman" w:cs="Times New Roman" w:eastAsia="Times New Roman" w:hAnsi="Times New Roman"/>
+                <w:sz w:val="36"/>
+                <w:szCs w:val="36"/>
+                <w:rtl w:val="0"/>
+              </w:rPr>
+              <w:t xml:space="preserve">1.2</w:t>
+            </w:r>
+          </w:p>
+        </w:tc>
+        <w:tc>
+          <w:tcPr/>
+          <w:p>
+            <w:pPr>
+              <w:widowControl w:val="0"/>
+              <w:spacing w:line="240" w:lineRule="auto"/>
+              <w:jc w:val="center"/>
+              <w:rPr>
+                <w:rFonts w:ascii="Times New Roman" w:cs="Times New Roman" w:eastAsia="Times New Roman" w:hAnsi="Times New Roman"/>
+                <w:sz w:val="36"/>
+                <w:szCs w:val="36"/>
+              </w:rPr>
+            </w:pPr>
+            <w:r>
+              <w:rPr>
+                <w:rFonts w:ascii="Times New Roman" w:cs="Times New Roman" w:eastAsia="Times New Roman" w:hAnsi="Times New Roman"/>
+                <w:sz w:val="36"/>
+                <w:szCs w:val="36"/>
+                <w:rtl w:val="0"/>
+              </w:rPr>
+              <w:t xml:space="preserve">SIQ</w:t>
+            </w:r>
+          </w:p>
+        </w:tc>
+        <w:tc>
+          <w:tcPr/>
+          <w:p>
+            <w:pPr>
+              <w:widowControl w:val="0"/>
+              <w:spacing w:line="240" w:lineRule="auto"/>
+              <w:jc w:val="center"/>
+              <w:rPr>
+                <w:rFonts w:ascii="Times New Roman" w:cs="Times New Roman" w:eastAsia="Times New Roman" w:hAnsi="Times New Roman"/>
+                <w:sz w:val="36"/>
+                <w:szCs w:val="36"/>
+              </w:rPr>
+            </w:pPr>
+            <w:r>
+              <w:rPr>
+                <w:rFonts w:ascii="Times New Roman" w:cs="Times New Roman" w:eastAsia="Times New Roman" w:hAnsi="Times New Roman"/>
+                <w:sz w:val="36"/>
+                <w:szCs w:val="36"/>
+                <w:rtl w:val="0"/>
+              </w:rPr>
+              <w:t xml:space="preserve">22/3/2024</w:t>
+            </w:r>
+          </w:p>
+        </w:tc>
+        <w:tc>
+          <w:tcPr/>
+          <w:p>
+            <w:pPr>
+              <w:widowControl w:val="0"/>
+              <w:spacing w:line="240" w:lineRule="auto"/>
+              <w:jc w:val="center"/>
+              <w:rPr>
+                <w:rFonts w:ascii="Times New Roman" w:cs="Times New Roman" w:eastAsia="Times New Roman" w:hAnsi="Times New Roman"/>
+                <w:sz w:val="36"/>
+                <w:szCs w:val="36"/>
+              </w:rPr>
+            </w:pPr>
+            <w:r>
+              <w:rPr>
+                <w:rFonts w:ascii="Times New Roman" w:cs="Times New Roman" w:eastAsia="Times New Roman" w:hAnsi="Times New Roman"/>
+                <w:sz w:val="36"/>
+                <w:szCs w:val="36"/>
+                <w:rtl w:val="0"/>
+              </w:rPr>
+              <w:t xml:space="preserve">Joe</w:t>
+            </w:r>
+          </w:p>
+        </w:tc>
+      </w:tr>
+      <w:tr>
+        <w:trPr>
+          <w:cantSplit w:val="0"/>
+          <w:tblHeader w:val="0"/>
+        </w:trPr>
+        <w:tc>
+          <w:tcPr/>
+          <w:p>
+            <w:pPr>
+              <w:widowControl w:val="0"/>
+              <w:spacing w:line="240" w:lineRule="auto"/>
+              <w:jc w:val="center"/>
+              <w:rPr>
+                <w:rFonts w:ascii="Times New Roman" w:cs="Times New Roman" w:eastAsia="Times New Roman" w:hAnsi="Times New Roman"/>
+                <w:sz w:val="36"/>
+                <w:szCs w:val="36"/>
+              </w:rPr>
+            </w:pPr>
+            <w:r>
+              <w:rPr>
+                <w:rFonts w:ascii="Times New Roman" w:cs="Times New Roman" w:eastAsia="Times New Roman" w:hAnsi="Times New Roman"/>
+                <w:sz w:val="36"/>
+                <w:szCs w:val="36"/>
+                <w:rtl w:val="0"/>
+              </w:rPr>
+              <w:t xml:space="preserve">2.1</w:t>
+            </w:r>
+          </w:p>
+        </w:tc>
+        <w:tc>
+          <w:tcPr/>
+          <w:p>
+            <w:pPr>
+              <w:widowControl w:val="0"/>
+              <w:spacing w:line="240" w:lineRule="auto"/>
+              <w:jc w:val="center"/>
+              <w:rPr>
+                <w:rFonts w:ascii="Times New Roman" w:cs="Times New Roman" w:eastAsia="Times New Roman" w:hAnsi="Times New Roman"/>
+                <w:sz w:val="36"/>
+                <w:szCs w:val="36"/>
+              </w:rPr>
+            </w:pPr>
+            <w:r>
+              <w:rPr>
+                <w:rFonts w:ascii="Times New Roman" w:cs="Times New Roman" w:eastAsia="Times New Roman" w:hAnsi="Times New Roman"/>
+                <w:sz w:val="36"/>
+                <w:szCs w:val="36"/>
+                <w:rtl w:val="0"/>
+              </w:rPr>
+              <w:t xml:space="preserve">Updated SIQ</w:t>
+            </w:r>
+          </w:p>
+        </w:tc>
+        <w:tc>
+          <w:tcPr/>
+          <w:p>
+            <w:pPr>
+              <w:widowControl w:val="0"/>
+              <w:spacing w:line="240" w:lineRule="auto"/>
+              <w:jc w:val="center"/>
+              <w:rPr>
+                <w:rFonts w:ascii="Times New Roman" w:cs="Times New Roman" w:eastAsia="Times New Roman" w:hAnsi="Times New Roman"/>
+                <w:sz w:val="36"/>
+                <w:szCs w:val="36"/>
+              </w:rPr>
+            </w:pPr>
+            <w:r>
+              <w:rPr>
+                <w:rFonts w:ascii="Times New Roman" w:cs="Times New Roman" w:eastAsia="Times New Roman" w:hAnsi="Times New Roman"/>
+                <w:sz w:val="36"/>
+                <w:szCs w:val="36"/>
+                <w:rtl w:val="0"/>
+              </w:rPr>
+              <w:t xml:space="preserve">5/4/2024</w:t>
+            </w:r>
+          </w:p>
+        </w:tc>
+        <w:tc>
+          <w:tcPr/>
+          <w:p>
+            <w:pPr>
+              <w:widowControl w:val="0"/>
+              <w:spacing w:line="240" w:lineRule="auto"/>
+              <w:jc w:val="center"/>
+              <w:rPr>
+                <w:rFonts w:ascii="Times New Roman" w:cs="Times New Roman" w:eastAsia="Times New Roman" w:hAnsi="Times New Roman"/>
+                <w:sz w:val="36"/>
+                <w:szCs w:val="36"/>
+              </w:rPr>
+            </w:pPr>
+            <w:r>
+              <w:rPr>
+                <w:rtl w:val="0"/>
+              </w:rPr>
+            </w:r>
+          </w:p>
+        </w:tc>
+      </w:tr>
+      <w:tr>
+        <w:trPr>
+          <w:cantSplit w:val="0"/>
+          <w:tblHeader w:val="0"/>
+        </w:trPr>
+        <w:tc>
+          <w:tcPr/>
+          <w:p>
+            <w:pPr>
+              <w:widowControl w:val="0"/>
+              <w:spacing w:line="240" w:lineRule="auto"/>
+              <w:jc w:val="center"/>
+              <w:rPr>
+                <w:rFonts w:ascii="Times New Roman" w:cs="Times New Roman" w:eastAsia="Times New Roman" w:hAnsi="Times New Roman"/>
+                <w:sz w:val="36"/>
+                <w:szCs w:val="36"/>
+              </w:rPr>
+            </w:pPr>
+            <w:r>
+              <w:rPr>
+                <w:rFonts w:ascii="Times New Roman" w:cs="Times New Roman" w:eastAsia="Times New Roman" w:hAnsi="Times New Roman"/>
+                <w:sz w:val="36"/>
+                <w:szCs w:val="36"/>
+                <w:rtl w:val="0"/>
+              </w:rPr>
+              <w:t xml:space="preserve">2.2</w:t>
+            </w:r>
+          </w:p>
+        </w:tc>
+        <w:tc>
+          <w:tcPr/>
+          <w:p>
+            <w:pPr>
+              <w:widowControl w:val="0"/>
+              <w:spacing w:line="240" w:lineRule="auto"/>
+              <w:jc w:val="center"/>
+              <w:rPr>
+                <w:rFonts w:ascii="Times New Roman" w:cs="Times New Roman" w:eastAsia="Times New Roman" w:hAnsi="Times New Roman"/>
+                <w:sz w:val="36"/>
+                <w:szCs w:val="36"/>
+              </w:rPr>
+            </w:pPr>
+            <w:r>
+              <w:rPr>
+                <w:rFonts w:ascii="Times New Roman" w:cs="Times New Roman" w:eastAsia="Times New Roman" w:hAnsi="Times New Roman"/>
+                <w:sz w:val="36"/>
+                <w:szCs w:val="36"/>
+                <w:rtl w:val="0"/>
+              </w:rPr>
+              <w:t xml:space="preserve">SRS</w:t>
+            </w:r>
+          </w:p>
+        </w:tc>
+        <w:tc>
+          <w:tcPr/>
+          <w:p>
+            <w:pPr>
+              <w:widowControl w:val="0"/>
+              <w:spacing w:line="240" w:lineRule="auto"/>
+              <w:jc w:val="center"/>
+              <w:rPr>
+                <w:rFonts w:ascii="Times New Roman" w:cs="Times New Roman" w:eastAsia="Times New Roman" w:hAnsi="Times New Roman"/>
+                <w:sz w:val="36"/>
+                <w:szCs w:val="36"/>
+              </w:rPr>
+            </w:pPr>
+            <w:r>
+              <w:rPr>
+                <w:rFonts w:ascii="Times New Roman" w:cs="Times New Roman" w:eastAsia="Times New Roman" w:hAnsi="Times New Roman"/>
+                <w:sz w:val="36"/>
+                <w:szCs w:val="36"/>
+                <w:rtl w:val="0"/>
+              </w:rPr>
+              <w:t xml:space="preserve">5/4/2024</w:t>
+            </w:r>
+          </w:p>
+        </w:tc>
+        <w:tc>
+          <w:tcPr/>
+          <w:p>
+            <w:pPr>
+              <w:widowControl w:val="0"/>
+              <w:spacing w:line="240" w:lineRule="auto"/>
+              <w:jc w:val="center"/>
+              <w:rPr>
+                <w:rFonts w:ascii="Times New Roman" w:cs="Times New Roman" w:eastAsia="Times New Roman" w:hAnsi="Times New Roman"/>
+                <w:sz w:val="36"/>
+                <w:szCs w:val="36"/>
+              </w:rPr>
+            </w:pPr>
+            <w:r>
+              <w:rPr>
+                <w:rtl w:val="0"/>
+              </w:rPr>
+            </w:r>
+          </w:p>
+        </w:tc>
+      </w:tr>
+      <w:tr>
+        <w:trPr>
+          <w:cantSplit w:val="0"/>
+          <w:tblHeader w:val="0"/>
+        </w:trPr>
+        <w:tc>
+          <w:tcPr/>
+          <w:p>
+            <w:pPr>
+              <w:widowControl w:val="0"/>
+              <w:spacing w:line="240" w:lineRule="auto"/>
+              <w:jc w:val="center"/>
+              <w:rPr>
+                <w:rFonts w:ascii="Times New Roman" w:cs="Times New Roman" w:eastAsia="Times New Roman" w:hAnsi="Times New Roman"/>
+                <w:sz w:val="36"/>
+                <w:szCs w:val="36"/>
+              </w:rPr>
+            </w:pPr>
+            <w:r>
+              <w:rPr>
+                <w:rFonts w:ascii="Times New Roman" w:cs="Times New Roman" w:eastAsia="Times New Roman" w:hAnsi="Times New Roman"/>
+                <w:sz w:val="36"/>
+                <w:szCs w:val="36"/>
+                <w:rtl w:val="0"/>
+              </w:rPr>
+              <w:t xml:space="preserve">2.3</w:t>
+            </w:r>
+          </w:p>
+        </w:tc>
+        <w:tc>
+          <w:tcPr/>
+          <w:p>
+            <w:pPr>
+              <w:widowControl w:val="0"/>
+              <w:spacing w:line="240" w:lineRule="auto"/>
+              <w:jc w:val="center"/>
+              <w:rPr>
+                <w:rFonts w:ascii="Times New Roman" w:cs="Times New Roman" w:eastAsia="Times New Roman" w:hAnsi="Times New Roman"/>
+                <w:sz w:val="36"/>
+                <w:szCs w:val="36"/>
+              </w:rPr>
+            </w:pPr>
+            <w:r>
+              <w:rPr>
+                <w:rFonts w:ascii="Times New Roman" w:cs="Times New Roman" w:eastAsia="Times New Roman" w:hAnsi="Times New Roman"/>
+                <w:sz w:val="36"/>
+                <w:szCs w:val="36"/>
+                <w:rtl w:val="0"/>
+              </w:rPr>
+              <w:t xml:space="preserve">RTM</w:t>
+            </w:r>
+          </w:p>
+        </w:tc>
+        <w:tc>
+          <w:tcPr/>
+          <w:p>
+            <w:pPr>
+              <w:widowControl w:val="0"/>
+              <w:spacing w:line="240" w:lineRule="auto"/>
+              <w:jc w:val="center"/>
+              <w:rPr>
+                <w:rFonts w:ascii="Times New Roman" w:cs="Times New Roman" w:eastAsia="Times New Roman" w:hAnsi="Times New Roman"/>
+                <w:sz w:val="36"/>
+                <w:szCs w:val="36"/>
+              </w:rPr>
+            </w:pPr>
+            <w:r>
+              <w:rPr>
+                <w:rFonts w:ascii="Times New Roman" w:cs="Times New Roman" w:eastAsia="Times New Roman" w:hAnsi="Times New Roman"/>
+                <w:sz w:val="36"/>
+                <w:szCs w:val="36"/>
+                <w:rtl w:val="0"/>
+              </w:rPr>
+              <w:t xml:space="preserve">5/4/2024</w:t>
+            </w:r>
+          </w:p>
+        </w:tc>
+        <w:tc>
+          <w:tcPr/>
+          <w:p>
+            <w:pPr>
+              <w:widowControl w:val="0"/>
+              <w:spacing w:line="240" w:lineRule="auto"/>
+              <w:jc w:val="center"/>
+              <w:rPr>
+                <w:rFonts w:ascii="Times New Roman" w:cs="Times New Roman" w:eastAsia="Times New Roman" w:hAnsi="Times New Roman"/>
+                <w:sz w:val="36"/>
+                <w:szCs w:val="36"/>
+              </w:rPr>
+            </w:pPr>
+            <w:r>
+              <w:rPr>
+                <w:rtl w:val="0"/>
+              </w:rPr>
+            </w:r>
+          </w:p>
+        </w:tc>
+      </w:tr>
+    </w:tbl>
+    <w:p>
+      <w:pPr>
+        <w:spacing w:after="160" w:line="259" w:lineRule="auto"/>
+        <w:jc w:val="center"/>
+        <w:rPr>
+          <w:rFonts w:ascii="Times New Roman" w:cs="Times New Roman" w:eastAsia="Times New Roman" w:hAnsi="Times New Roman"/>
+          <w:sz w:val="36"/>
+          <w:szCs w:val="36"/>
+        </w:rPr>
+      </w:pPr>
+      <w:r>
+        <w:rPr>
+          <w:rtl w:val="0"/>
+        </w:rPr>
+      </w:r>
+    </w:p>
+    <w:p>
+      <w:pPr>
+        <w:spacing w:after="160" w:line="259" w:lineRule="auto"/>
+        <w:rPr>
+          <w:rFonts w:ascii="Times New Roman" w:cs="Times New Roman" w:eastAsia="Times New Roman" w:hAnsi="Times New Roman"/>
+          <w:sz w:val="36"/>
+          <w:szCs w:val="36"/>
+        </w:rPr>
+      </w:pPr>
+      <w:r>
+        <w:rPr>
+          <w:rtl w:val="0"/>
+        </w:rPr>
+      </w:r>
+    </w:p>
+    <w:p>
+      <w:pPr>
+        <w:pStyle w:val="Heading2"/>
+        <w:keepLines w:val="0"/>
+        <w:spacing w:after="160" w:before="0" w:line="240" w:lineRule="auto"/>
+        <w:ind w:left="0" w:firstLine="0"/>
+        <w:rPr>
+          <w:rFonts w:ascii="Times New Roman" w:cs="Times New Roman" w:eastAsia="Times New Roman" w:hAnsi="Times New Roman"/>
+          <w:sz w:val="36"/>
+          <w:szCs w:val="36"/>
+        </w:rPr>
+      </w:pPr>
+      <w:bookmarkStart w:colFirst="0" w:colLast="0" w:name="_1t3h5sf" w:id="6"/>
+      <w:bookmarkEnd w:id="6"/>
+      <w:r>
+        <w:rPr>
+          <w:rFonts w:ascii="Times New Roman" w:cs="Times New Roman" w:eastAsia="Times New Roman" w:hAnsi="Times New Roman"/>
+          <w:sz w:val="40"/>
+          <w:szCs w:val="40"/>
+          <w:rtl w:val="0"/>
+        </w:rPr>
+        <w:t xml:space="preserve">2.4 CHANGE MANAGEMENT PLAN</w:t>
+      </w:r>
+      <w:r>
+        <w:rPr>
+          <w:rtl w:val="0"/>
+        </w:rPr>
+      </w:r>
+    </w:p>
+    <w:tbl>
+      <w:tblPr>
+        <w:tblStyle w:val="Table7"/>
         <w:tblW w:w="9990.0" w:type="dxa"/>
         <w:jc w:val="left"/>
         <w:tblInd w:w="247.0" w:type="dxa"/>
@@ -7020,7 +7742,7 @@
     </w:p>
     <w:tbl>
       <w:tblPr>
-        <w:tblStyle w:val="Table7"/>
+        <w:tblStyle w:val="Table8"/>
         <w:tblpPr w:leftFromText="180" w:rightFromText="180" w:topFromText="180" w:bottomFromText="180" w:vertAnchor="text" w:horzAnchor="text" w:tblpX="-588.0000000000007" w:tblpY="0"/>
         <w:tblW w:w="11115.0" w:type="dxa"/>
         <w:jc w:val="left"/>
@@ -8018,7 +8740,7 @@
     </w:p>
     <w:tbl>
       <w:tblPr>
-        <w:tblStyle w:val="Table8"/>
+        <w:tblStyle w:val="Table9"/>
         <w:tblpPr w:leftFromText="180" w:rightFromText="180" w:topFromText="180" w:bottomFromText="180" w:vertAnchor="text" w:horzAnchor="text" w:tblpX="-468.0000000000007" w:tblpY="1174.388427734384"/>
         <w:tblW w:w="10965.0" w:type="dxa"/>
         <w:jc w:val="left"/>
@@ -9579,7 +10301,7 @@
     </w:p>
     <w:tbl>
       <w:tblPr>
-        <w:tblStyle w:val="Table9"/>
+        <w:tblStyle w:val="Table10"/>
         <w:tblpPr w:leftFromText="180" w:rightFromText="180" w:topFromText="180" w:bottomFromText="180" w:vertAnchor="text" w:horzAnchor="text" w:tblpX="492.00000000000017" w:tblpY="0"/>
         <w:tblW w:w="8535.0" w:type="dxa"/>
         <w:jc w:val="left"/>
@@ -14934,7 +15656,7 @@
     </w:p>
     <w:tbl>
       <w:tblPr>
-        <w:tblStyle w:val="Table10"/>
+        <w:tblStyle w:val="Table11"/>
         <w:tblW w:w="11280.0" w:type="dxa"/>
         <w:jc w:val="left"/>
         <w:tblInd w:w="-675.0" w:type="dxa"/>
@@ -17378,7 +18100,7 @@
     </w:p>
     <w:tbl>
       <w:tblPr>
-        <w:tblStyle w:val="Table11"/>
+        <w:tblStyle w:val="Table12"/>
         <w:tblW w:w="10345.0" w:type="dxa"/>
         <w:jc w:val="left"/>
         <w:tblInd w:w="-108.0" w:type="dxa"/>
@@ -17853,7 +18575,7 @@
           </w:p>
           <w:tbl>
             <w:tblPr>
-              <w:tblStyle w:val="Table12"/>
+              <w:tblStyle w:val="Table13"/>
               <w:tblW w:w="7845.0" w:type="dxa"/>
               <w:jc w:val="left"/>
               <w:tblBorders>
@@ -18204,7 +18926,7 @@
     </w:p>
     <w:tbl>
       <w:tblPr>
-        <w:tblStyle w:val="Table13"/>
+        <w:tblStyle w:val="Table14"/>
         <w:tblW w:w="10140.0" w:type="dxa"/>
         <w:jc w:val="left"/>
         <w:tblBorders>
@@ -19185,7 +19907,7 @@
     </w:p>
     <w:tbl>
       <w:tblPr>
-        <w:tblStyle w:val="Table14"/>
+        <w:tblStyle w:val="Table15"/>
         <w:tblW w:w="10065.0" w:type="dxa"/>
         <w:jc w:val="left"/>
         <w:tblInd w:w="-108.0" w:type="dxa"/>
@@ -20048,299 +20770,6 @@
         <w:spacing w:line="240" w:lineRule="auto"/>
         <w:rPr>
           <w:rFonts w:ascii="Times New Roman" w:cs="Times New Roman" w:eastAsia="Times New Roman" w:hAnsi="Times New Roman"/>
-          <w:sz w:val="28"/>
-          <w:szCs w:val="28"/>
-        </w:rPr>
-      </w:pPr>
-      <w:r>
-        <w:rPr>
-          <w:rtl w:val="0"/>
-        </w:rPr>
-      </w:r>
-    </w:p>
-    <w:tbl>
-      <w:tblPr>
-        <w:tblStyle w:val="Table15"/>
-        <w:tblW w:w="10435.0" w:type="dxa"/>
-        <w:jc w:val="left"/>
-        <w:tblInd w:w="-108.0" w:type="dxa"/>
-        <w:tblBorders>
-          <w:top w:color="000000" w:space="0" w:sz="0" w:val="nil"/>
-          <w:left w:color="000000" w:space="0" w:sz="0" w:val="nil"/>
-          <w:bottom w:color="000000" w:space="0" w:sz="0" w:val="nil"/>
-          <w:right w:color="000000" w:space="0" w:sz="0" w:val="nil"/>
-          <w:insideH w:color="000000" w:space="0" w:sz="0" w:val="nil"/>
-          <w:insideV w:color="000000" w:space="0" w:sz="0" w:val="nil"/>
-        </w:tblBorders>
-        <w:tblLayout w:type="fixed"/>
-        <w:tblLook w:val="0400"/>
-      </w:tblPr>
-      <w:tblGrid>
-        <w:gridCol w:w="7645"/>
-        <w:gridCol w:w="2790"/>
-        <w:tblGridChange w:id="0">
-          <w:tblGrid>
-            <w:gridCol w:w="7645"/>
-            <w:gridCol w:w="2790"/>
-          </w:tblGrid>
-        </w:tblGridChange>
-      </w:tblGrid>
-      <w:tr>
-        <w:trPr>
-          <w:cantSplit w:val="0"/>
-          <w:trHeight w:val="560" w:hRule="atLeast"/>
-          <w:tblHeader w:val="0"/>
-        </w:trPr>
-        <w:tc>
-          <w:tcPr>
-            <w:gridSpan w:val="2"/>
-            <w:tcBorders>
-              <w:bottom w:color="bfbfbf" w:space="0" w:sz="4" w:val="single"/>
-            </w:tcBorders>
-            <w:vAlign w:val="center"/>
-          </w:tcPr>
-          <w:p>
-            <w:pPr>
-              <w:rPr>
-                <w:rFonts w:ascii="Times New Roman" w:cs="Times New Roman" w:eastAsia="Times New Roman" w:hAnsi="Times New Roman"/>
-                <w:sz w:val="28"/>
-                <w:szCs w:val="28"/>
-              </w:rPr>
-            </w:pPr>
-            <w:r>
-              <w:rPr>
-                <w:rtl w:val="0"/>
-              </w:rPr>
-            </w:r>
-          </w:p>
-        </w:tc>
-      </w:tr>
-      <w:tr>
-        <w:trPr>
-          <w:cantSplit w:val="0"/>
-          <w:trHeight w:val="280" w:hRule="atLeast"/>
-          <w:tblHeader w:val="0"/>
-        </w:trPr>
-        <w:tc>
-          <w:tcPr>
-            <w:gridSpan w:val="2"/>
-            <w:tcBorders>
-              <w:top w:color="bfbfbf" w:space="0" w:sz="4" w:val="single"/>
-            </w:tcBorders>
-            <w:vAlign w:val="center"/>
-          </w:tcPr>
-          <w:p>
-            <w:pPr>
-              <w:rPr>
-                <w:rFonts w:ascii="Times New Roman" w:cs="Times New Roman" w:eastAsia="Times New Roman" w:hAnsi="Times New Roman"/>
-                <w:i w:val="1"/>
-                <w:sz w:val="28"/>
-                <w:szCs w:val="28"/>
-              </w:rPr>
-            </w:pPr>
-            <w:r>
-              <w:rPr>
-                <w:rFonts w:ascii="Times New Roman" w:cs="Times New Roman" w:eastAsia="Times New Roman" w:hAnsi="Times New Roman"/>
-                <w:i w:val="1"/>
-                <w:sz w:val="28"/>
-                <w:szCs w:val="28"/>
-                <w:rtl w:val="0"/>
-              </w:rPr>
-              <w:t xml:space="preserve">Name and Title  (Printed)</w:t>
-            </w:r>
-          </w:p>
-        </w:tc>
-      </w:tr>
-      <w:tr>
-        <w:trPr>
-          <w:cantSplit w:val="0"/>
-          <w:trHeight w:val="560" w:hRule="atLeast"/>
-          <w:tblHeader w:val="0"/>
-        </w:trPr>
-        <w:tc>
-          <w:tcPr>
-            <w:tcBorders>
-              <w:bottom w:color="bfbfbf" w:space="0" w:sz="4" w:val="single"/>
-            </w:tcBorders>
-            <w:vAlign w:val="center"/>
-          </w:tcPr>
-          <w:p>
-            <w:pPr>
-              <w:rPr>
-                <w:rFonts w:ascii="Times New Roman" w:cs="Times New Roman" w:eastAsia="Times New Roman" w:hAnsi="Times New Roman"/>
-                <w:sz w:val="28"/>
-                <w:szCs w:val="28"/>
-              </w:rPr>
-            </w:pPr>
-            <w:r>
-              <w:rPr>
-                <w:rtl w:val="0"/>
-              </w:rPr>
-            </w:r>
-          </w:p>
-        </w:tc>
-        <w:tc>
-          <w:tcPr>
-            <w:tcBorders>
-              <w:bottom w:color="bfbfbf" w:space="0" w:sz="4" w:val="single"/>
-            </w:tcBorders>
-            <w:vAlign w:val="center"/>
-          </w:tcPr>
-          <w:p>
-            <w:pPr>
-              <w:rPr>
-                <w:rFonts w:ascii="Times New Roman" w:cs="Times New Roman" w:eastAsia="Times New Roman" w:hAnsi="Times New Roman"/>
-                <w:sz w:val="28"/>
-                <w:szCs w:val="28"/>
-              </w:rPr>
-            </w:pPr>
-            <w:r>
-              <w:rPr>
-                <w:rtl w:val="0"/>
-              </w:rPr>
-            </w:r>
-          </w:p>
-        </w:tc>
-      </w:tr>
-      <w:tr>
-        <w:trPr>
-          <w:cantSplit w:val="0"/>
-          <w:trHeight w:val="320" w:hRule="atLeast"/>
-          <w:tblHeader w:val="0"/>
-        </w:trPr>
-        <w:tc>
-          <w:tcPr>
-            <w:tcBorders>
-              <w:top w:color="bfbfbf" w:space="0" w:sz="4" w:val="single"/>
-            </w:tcBorders>
-            <w:vAlign w:val="center"/>
-          </w:tcPr>
-          <w:p>
-            <w:pPr>
-              <w:rPr>
-                <w:rFonts w:ascii="Times New Roman" w:cs="Times New Roman" w:eastAsia="Times New Roman" w:hAnsi="Times New Roman"/>
-                <w:i w:val="1"/>
-                <w:sz w:val="28"/>
-                <w:szCs w:val="28"/>
-              </w:rPr>
-            </w:pPr>
-            <w:r>
-              <w:rPr>
-                <w:rFonts w:ascii="Times New Roman" w:cs="Times New Roman" w:eastAsia="Times New Roman" w:hAnsi="Times New Roman"/>
-                <w:i w:val="1"/>
-                <w:sz w:val="28"/>
-                <w:szCs w:val="28"/>
-                <w:rtl w:val="0"/>
-              </w:rPr>
-              <w:t xml:space="preserve">Signature</w:t>
-            </w:r>
-          </w:p>
-        </w:tc>
-        <w:tc>
-          <w:tcPr>
-            <w:tcBorders>
-              <w:top w:color="bfbfbf" w:space="0" w:sz="4" w:val="single"/>
-            </w:tcBorders>
-            <w:vAlign w:val="center"/>
-          </w:tcPr>
-          <w:p>
-            <w:pPr>
-              <w:rPr>
-                <w:rFonts w:ascii="Times New Roman" w:cs="Times New Roman" w:eastAsia="Times New Roman" w:hAnsi="Times New Roman"/>
-                <w:i w:val="1"/>
-                <w:sz w:val="28"/>
-                <w:szCs w:val="28"/>
-              </w:rPr>
-            </w:pPr>
-            <w:r>
-              <w:rPr>
-                <w:rFonts w:ascii="Times New Roman" w:cs="Times New Roman" w:eastAsia="Times New Roman" w:hAnsi="Times New Roman"/>
-                <w:i w:val="1"/>
-                <w:sz w:val="28"/>
-                <w:szCs w:val="28"/>
-                <w:rtl w:val="0"/>
-              </w:rPr>
-              <w:t xml:space="preserve">Date</w:t>
-            </w:r>
-          </w:p>
-        </w:tc>
-      </w:tr>
-    </w:tbl>
-    <w:p>
-      <w:pPr>
-        <w:spacing w:after="160" w:line="240" w:lineRule="auto"/>
-        <w:rPr>
-          <w:rFonts w:ascii="Times New Roman" w:cs="Times New Roman" w:eastAsia="Times New Roman" w:hAnsi="Times New Roman"/>
-          <w:sz w:val="28"/>
-          <w:szCs w:val="28"/>
-        </w:rPr>
-      </w:pPr>
-      <w:r>
-        <w:rPr>
-          <w:rtl w:val="0"/>
-        </w:rPr>
-      </w:r>
-    </w:p>
-    <w:p>
-      <w:pPr>
-        <w:pBdr>
-          <w:bottom w:color="000000" w:space="1" w:sz="12" w:val="single"/>
-        </w:pBdr>
-        <w:spacing w:after="160" w:line="240" w:lineRule="auto"/>
-        <w:rPr>
-          <w:rFonts w:ascii="Times New Roman" w:cs="Times New Roman" w:eastAsia="Times New Roman" w:hAnsi="Times New Roman"/>
-          <w:sz w:val="28"/>
-          <w:szCs w:val="28"/>
-        </w:rPr>
-      </w:pPr>
-      <w:r>
-        <w:rPr>
-          <w:rtl w:val="0"/>
-        </w:rPr>
-      </w:r>
-    </w:p>
-    <w:p>
-      <w:pPr>
-        <w:spacing w:after="160" w:line="240" w:lineRule="auto"/>
-        <w:rPr>
-          <w:rFonts w:ascii="Times New Roman" w:cs="Times New Roman" w:eastAsia="Times New Roman" w:hAnsi="Times New Roman"/>
-          <w:sz w:val="28"/>
-          <w:szCs w:val="28"/>
-        </w:rPr>
-      </w:pPr>
-      <w:r>
-        <w:rPr>
-          <w:rtl w:val="0"/>
-        </w:rPr>
-      </w:r>
-    </w:p>
-    <w:p>
-      <w:pPr>
-        <w:spacing w:line="240" w:lineRule="auto"/>
-        <w:rPr>
-          <w:rFonts w:ascii="Times New Roman" w:cs="Times New Roman" w:eastAsia="Times New Roman" w:hAnsi="Times New Roman"/>
-          <w:b w:val="1"/>
-          <w:sz w:val="28"/>
-          <w:szCs w:val="28"/>
-        </w:rPr>
-      </w:pPr>
-      <w:r>
-        <w:rPr>
-          <w:rFonts w:ascii="Times New Roman" w:cs="Times New Roman" w:eastAsia="Times New Roman" w:hAnsi="Times New Roman"/>
-          <w:b w:val="1"/>
-          <w:sz w:val="28"/>
-          <w:szCs w:val="28"/>
-          <w:rtl w:val="0"/>
-        </w:rPr>
-        <w:t xml:space="preserve">RECOMMENDED BY</w:t>
-      </w:r>
-    </w:p>
-    <w:p>
-      <w:pPr>
-        <w:spacing w:line="240" w:lineRule="auto"/>
-        <w:rPr>
-          <w:rFonts w:ascii="Times New Roman" w:cs="Times New Roman" w:eastAsia="Times New Roman" w:hAnsi="Times New Roman"/>
-          <w:b w:val="1"/>
           <w:sz w:val="28"/>
           <w:szCs w:val="28"/>
         </w:rPr>
@@ -20439,7 +20868,7 @@
                 <w:szCs w:val="28"/>
                 <w:rtl w:val="0"/>
               </w:rPr>
-              <w:t xml:space="preserve">Name and Title (Printed)</w:t>
+              <w:t xml:space="preserve">Name and Title  (Printed)</w:t>
             </w:r>
           </w:p>
         </w:tc>
@@ -20498,7 +20927,7 @@
       <w:tr>
         <w:trPr>
           <w:cantSplit w:val="0"/>
-          <w:trHeight w:val="280" w:hRule="atLeast"/>
+          <w:trHeight w:val="320" w:hRule="atLeast"/>
           <w:tblHeader w:val="0"/>
         </w:trPr>
         <w:tc>
@@ -20625,14 +21054,15 @@
           <w:szCs w:val="28"/>
           <w:rtl w:val="0"/>
         </w:rPr>
-        <w:t xml:space="preserve">APPROVED BY</w:t>
-      </w:r>
-    </w:p>
-    <w:p>
-      <w:pPr>
-        <w:spacing w:after="160" w:line="240" w:lineRule="auto"/>
-        <w:rPr>
-          <w:rFonts w:ascii="Times New Roman" w:cs="Times New Roman" w:eastAsia="Times New Roman" w:hAnsi="Times New Roman"/>
+        <w:t xml:space="preserve">RECOMMENDED BY</w:t>
+      </w:r>
+    </w:p>
+    <w:p>
+      <w:pPr>
+        <w:spacing w:line="240" w:lineRule="auto"/>
+        <w:rPr>
+          <w:rFonts w:ascii="Times New Roman" w:cs="Times New Roman" w:eastAsia="Times New Roman" w:hAnsi="Times New Roman"/>
+          <w:b w:val="1"/>
           <w:sz w:val="28"/>
           <w:szCs w:val="28"/>
         </w:rPr>
@@ -20646,6 +21076,298 @@
     <w:tbl>
       <w:tblPr>
         <w:tblStyle w:val="Table17"/>
+        <w:tblW w:w="10435.0" w:type="dxa"/>
+        <w:jc w:val="left"/>
+        <w:tblInd w:w="-108.0" w:type="dxa"/>
+        <w:tblBorders>
+          <w:top w:color="000000" w:space="0" w:sz="0" w:val="nil"/>
+          <w:left w:color="000000" w:space="0" w:sz="0" w:val="nil"/>
+          <w:bottom w:color="000000" w:space="0" w:sz="0" w:val="nil"/>
+          <w:right w:color="000000" w:space="0" w:sz="0" w:val="nil"/>
+          <w:insideH w:color="000000" w:space="0" w:sz="0" w:val="nil"/>
+          <w:insideV w:color="000000" w:space="0" w:sz="0" w:val="nil"/>
+        </w:tblBorders>
+        <w:tblLayout w:type="fixed"/>
+        <w:tblLook w:val="0400"/>
+      </w:tblPr>
+      <w:tblGrid>
+        <w:gridCol w:w="7645"/>
+        <w:gridCol w:w="2790"/>
+        <w:tblGridChange w:id="0">
+          <w:tblGrid>
+            <w:gridCol w:w="7645"/>
+            <w:gridCol w:w="2790"/>
+          </w:tblGrid>
+        </w:tblGridChange>
+      </w:tblGrid>
+      <w:tr>
+        <w:trPr>
+          <w:cantSplit w:val="0"/>
+          <w:trHeight w:val="560" w:hRule="atLeast"/>
+          <w:tblHeader w:val="0"/>
+        </w:trPr>
+        <w:tc>
+          <w:tcPr>
+            <w:gridSpan w:val="2"/>
+            <w:tcBorders>
+              <w:bottom w:color="bfbfbf" w:space="0" w:sz="4" w:val="single"/>
+            </w:tcBorders>
+            <w:vAlign w:val="center"/>
+          </w:tcPr>
+          <w:p>
+            <w:pPr>
+              <w:rPr>
+                <w:rFonts w:ascii="Times New Roman" w:cs="Times New Roman" w:eastAsia="Times New Roman" w:hAnsi="Times New Roman"/>
+                <w:sz w:val="28"/>
+                <w:szCs w:val="28"/>
+              </w:rPr>
+            </w:pPr>
+            <w:r>
+              <w:rPr>
+                <w:rtl w:val="0"/>
+              </w:rPr>
+            </w:r>
+          </w:p>
+        </w:tc>
+      </w:tr>
+      <w:tr>
+        <w:trPr>
+          <w:cantSplit w:val="0"/>
+          <w:trHeight w:val="280" w:hRule="atLeast"/>
+          <w:tblHeader w:val="0"/>
+        </w:trPr>
+        <w:tc>
+          <w:tcPr>
+            <w:gridSpan w:val="2"/>
+            <w:tcBorders>
+              <w:top w:color="bfbfbf" w:space="0" w:sz="4" w:val="single"/>
+            </w:tcBorders>
+            <w:vAlign w:val="center"/>
+          </w:tcPr>
+          <w:p>
+            <w:pPr>
+              <w:rPr>
+                <w:rFonts w:ascii="Times New Roman" w:cs="Times New Roman" w:eastAsia="Times New Roman" w:hAnsi="Times New Roman"/>
+                <w:i w:val="1"/>
+                <w:sz w:val="28"/>
+                <w:szCs w:val="28"/>
+              </w:rPr>
+            </w:pPr>
+            <w:r>
+              <w:rPr>
+                <w:rFonts w:ascii="Times New Roman" w:cs="Times New Roman" w:eastAsia="Times New Roman" w:hAnsi="Times New Roman"/>
+                <w:i w:val="1"/>
+                <w:sz w:val="28"/>
+                <w:szCs w:val="28"/>
+                <w:rtl w:val="0"/>
+              </w:rPr>
+              <w:t xml:space="preserve">Name and Title (Printed)</w:t>
+            </w:r>
+          </w:p>
+        </w:tc>
+      </w:tr>
+      <w:tr>
+        <w:trPr>
+          <w:cantSplit w:val="0"/>
+          <w:trHeight w:val="560" w:hRule="atLeast"/>
+          <w:tblHeader w:val="0"/>
+        </w:trPr>
+        <w:tc>
+          <w:tcPr>
+            <w:tcBorders>
+              <w:bottom w:color="bfbfbf" w:space="0" w:sz="4" w:val="single"/>
+            </w:tcBorders>
+            <w:vAlign w:val="center"/>
+          </w:tcPr>
+          <w:p>
+            <w:pPr>
+              <w:rPr>
+                <w:rFonts w:ascii="Times New Roman" w:cs="Times New Roman" w:eastAsia="Times New Roman" w:hAnsi="Times New Roman"/>
+                <w:sz w:val="28"/>
+                <w:szCs w:val="28"/>
+              </w:rPr>
+            </w:pPr>
+            <w:r>
+              <w:rPr>
+                <w:rtl w:val="0"/>
+              </w:rPr>
+            </w:r>
+          </w:p>
+        </w:tc>
+        <w:tc>
+          <w:tcPr>
+            <w:tcBorders>
+              <w:bottom w:color="bfbfbf" w:space="0" w:sz="4" w:val="single"/>
+            </w:tcBorders>
+            <w:vAlign w:val="center"/>
+          </w:tcPr>
+          <w:p>
+            <w:pPr>
+              <w:rPr>
+                <w:rFonts w:ascii="Times New Roman" w:cs="Times New Roman" w:eastAsia="Times New Roman" w:hAnsi="Times New Roman"/>
+                <w:sz w:val="28"/>
+                <w:szCs w:val="28"/>
+              </w:rPr>
+            </w:pPr>
+            <w:r>
+              <w:rPr>
+                <w:rtl w:val="0"/>
+              </w:rPr>
+            </w:r>
+          </w:p>
+        </w:tc>
+      </w:tr>
+      <w:tr>
+        <w:trPr>
+          <w:cantSplit w:val="0"/>
+          <w:trHeight w:val="280" w:hRule="atLeast"/>
+          <w:tblHeader w:val="0"/>
+        </w:trPr>
+        <w:tc>
+          <w:tcPr>
+            <w:tcBorders>
+              <w:top w:color="bfbfbf" w:space="0" w:sz="4" w:val="single"/>
+            </w:tcBorders>
+            <w:vAlign w:val="center"/>
+          </w:tcPr>
+          <w:p>
+            <w:pPr>
+              <w:rPr>
+                <w:rFonts w:ascii="Times New Roman" w:cs="Times New Roman" w:eastAsia="Times New Roman" w:hAnsi="Times New Roman"/>
+                <w:i w:val="1"/>
+                <w:sz w:val="28"/>
+                <w:szCs w:val="28"/>
+              </w:rPr>
+            </w:pPr>
+            <w:r>
+              <w:rPr>
+                <w:rFonts w:ascii="Times New Roman" w:cs="Times New Roman" w:eastAsia="Times New Roman" w:hAnsi="Times New Roman"/>
+                <w:i w:val="1"/>
+                <w:sz w:val="28"/>
+                <w:szCs w:val="28"/>
+                <w:rtl w:val="0"/>
+              </w:rPr>
+              <w:t xml:space="preserve">Signature</w:t>
+            </w:r>
+          </w:p>
+        </w:tc>
+        <w:tc>
+          <w:tcPr>
+            <w:tcBorders>
+              <w:top w:color="bfbfbf" w:space="0" w:sz="4" w:val="single"/>
+            </w:tcBorders>
+            <w:vAlign w:val="center"/>
+          </w:tcPr>
+          <w:p>
+            <w:pPr>
+              <w:rPr>
+                <w:rFonts w:ascii="Times New Roman" w:cs="Times New Roman" w:eastAsia="Times New Roman" w:hAnsi="Times New Roman"/>
+                <w:i w:val="1"/>
+                <w:sz w:val="28"/>
+                <w:szCs w:val="28"/>
+              </w:rPr>
+            </w:pPr>
+            <w:r>
+              <w:rPr>
+                <w:rFonts w:ascii="Times New Roman" w:cs="Times New Roman" w:eastAsia="Times New Roman" w:hAnsi="Times New Roman"/>
+                <w:i w:val="1"/>
+                <w:sz w:val="28"/>
+                <w:szCs w:val="28"/>
+                <w:rtl w:val="0"/>
+              </w:rPr>
+              <w:t xml:space="preserve">Date</w:t>
+            </w:r>
+          </w:p>
+        </w:tc>
+      </w:tr>
+    </w:tbl>
+    <w:p>
+      <w:pPr>
+        <w:spacing w:after="160" w:line="240" w:lineRule="auto"/>
+        <w:rPr>
+          <w:rFonts w:ascii="Times New Roman" w:cs="Times New Roman" w:eastAsia="Times New Roman" w:hAnsi="Times New Roman"/>
+          <w:sz w:val="28"/>
+          <w:szCs w:val="28"/>
+        </w:rPr>
+      </w:pPr>
+      <w:r>
+        <w:rPr>
+          <w:rtl w:val="0"/>
+        </w:rPr>
+      </w:r>
+    </w:p>
+    <w:p>
+      <w:pPr>
+        <w:pBdr>
+          <w:bottom w:color="000000" w:space="1" w:sz="12" w:val="single"/>
+        </w:pBdr>
+        <w:spacing w:after="160" w:line="240" w:lineRule="auto"/>
+        <w:rPr>
+          <w:rFonts w:ascii="Times New Roman" w:cs="Times New Roman" w:eastAsia="Times New Roman" w:hAnsi="Times New Roman"/>
+          <w:sz w:val="28"/>
+          <w:szCs w:val="28"/>
+        </w:rPr>
+      </w:pPr>
+      <w:r>
+        <w:rPr>
+          <w:rtl w:val="0"/>
+        </w:rPr>
+      </w:r>
+    </w:p>
+    <w:p>
+      <w:pPr>
+        <w:spacing w:after="160" w:line="240" w:lineRule="auto"/>
+        <w:rPr>
+          <w:rFonts w:ascii="Times New Roman" w:cs="Times New Roman" w:eastAsia="Times New Roman" w:hAnsi="Times New Roman"/>
+          <w:sz w:val="28"/>
+          <w:szCs w:val="28"/>
+        </w:rPr>
+      </w:pPr>
+      <w:r>
+        <w:rPr>
+          <w:rtl w:val="0"/>
+        </w:rPr>
+      </w:r>
+    </w:p>
+    <w:p>
+      <w:pPr>
+        <w:spacing w:line="240" w:lineRule="auto"/>
+        <w:rPr>
+          <w:rFonts w:ascii="Times New Roman" w:cs="Times New Roman" w:eastAsia="Times New Roman" w:hAnsi="Times New Roman"/>
+          <w:b w:val="1"/>
+          <w:sz w:val="28"/>
+          <w:szCs w:val="28"/>
+        </w:rPr>
+      </w:pPr>
+      <w:r>
+        <w:rPr>
+          <w:rFonts w:ascii="Times New Roman" w:cs="Times New Roman" w:eastAsia="Times New Roman" w:hAnsi="Times New Roman"/>
+          <w:b w:val="1"/>
+          <w:sz w:val="28"/>
+          <w:szCs w:val="28"/>
+          <w:rtl w:val="0"/>
+        </w:rPr>
+        <w:t xml:space="preserve">APPROVED BY</w:t>
+      </w:r>
+    </w:p>
+    <w:p>
+      <w:pPr>
+        <w:spacing w:after="160" w:line="240" w:lineRule="auto"/>
+        <w:rPr>
+          <w:rFonts w:ascii="Times New Roman" w:cs="Times New Roman" w:eastAsia="Times New Roman" w:hAnsi="Times New Roman"/>
+          <w:sz w:val="28"/>
+          <w:szCs w:val="28"/>
+        </w:rPr>
+      </w:pPr>
+      <w:r>
+        <w:rPr>
+          <w:rtl w:val="0"/>
+        </w:rPr>
+      </w:r>
+    </w:p>
+    <w:tbl>
+      <w:tblPr>
+        <w:tblStyle w:val="Table18"/>
         <w:tblW w:w="10435.0" w:type="dxa"/>
         <w:jc w:val="left"/>
         <w:tblInd w:w="-108.0" w:type="dxa"/>
@@ -23801,17 +24523,14 @@
   </w:style>
   <w:style w:type="table" w:styleId="Table6">
     <w:basedOn w:val="TableNormal"/>
-    <w:pPr>
-      <w:spacing w:after="0" w:line="240" w:lineRule="auto"/>
-    </w:pPr>
     <w:tblPr>
       <w:tblStyleRowBandSize w:val="1"/>
       <w:tblStyleColBandSize w:val="1"/>
       <w:tblCellMar>
-        <w:top w:w="0.0" w:type="dxa"/>
-        <w:left w:w="108.0" w:type="dxa"/>
-        <w:bottom w:w="0.0" w:type="dxa"/>
-        <w:right w:w="108.0" w:type="dxa"/>
+        <w:top w:w="100.0" w:type="dxa"/>
+        <w:left w:w="100.0" w:type="dxa"/>
+        <w:bottom w:w="100.0" w:type="dxa"/>
+        <w:right w:w="100.0" w:type="dxa"/>
       </w:tblCellMar>
     </w:tblPr>
   </w:style>
@@ -23849,14 +24568,17 @@
   </w:style>
   <w:style w:type="table" w:styleId="Table9">
     <w:basedOn w:val="TableNormal"/>
+    <w:pPr>
+      <w:spacing w:after="0" w:line="240" w:lineRule="auto"/>
+    </w:pPr>
     <w:tblPr>
       <w:tblStyleRowBandSize w:val="1"/>
       <w:tblStyleColBandSize w:val="1"/>
       <w:tblCellMar>
-        <w:top w:w="100.0" w:type="dxa"/>
-        <w:left w:w="100.0" w:type="dxa"/>
-        <w:bottom w:w="100.0" w:type="dxa"/>
-        <w:right w:w="100.0" w:type="dxa"/>
+        <w:top w:w="0.0" w:type="dxa"/>
+        <w:left w:w="108.0" w:type="dxa"/>
+        <w:bottom w:w="0.0" w:type="dxa"/>
+        <w:right w:w="108.0" w:type="dxa"/>
       </w:tblCellMar>
     </w:tblPr>
   </w:style>
@@ -23875,6 +24597,19 @@
   </w:style>
   <w:style w:type="table" w:styleId="Table11">
     <w:basedOn w:val="TableNormal"/>
+    <w:tblPr>
+      <w:tblStyleRowBandSize w:val="1"/>
+      <w:tblStyleColBandSize w:val="1"/>
+      <w:tblCellMar>
+        <w:top w:w="100.0" w:type="dxa"/>
+        <w:left w:w="100.0" w:type="dxa"/>
+        <w:bottom w:w="100.0" w:type="dxa"/>
+        <w:right w:w="100.0" w:type="dxa"/>
+      </w:tblCellMar>
+    </w:tblPr>
+  </w:style>
+  <w:style w:type="table" w:styleId="Table12">
+    <w:basedOn w:val="TableNormal"/>
     <w:pPr>
       <w:spacing w:after="0" w:line="240" w:lineRule="auto"/>
     </w:pPr>
@@ -23889,7 +24624,7 @@
       </w:tblCellMar>
     </w:tblPr>
   </w:style>
-  <w:style w:type="table" w:styleId="Table12">
+  <w:style w:type="table" w:styleId="Table13">
     <w:basedOn w:val="TableNormal"/>
     <w:tblPr>
       <w:tblStyleRowBandSize w:val="1"/>
@@ -23905,7 +24640,7 @@
       <w:shd w:fill="f7f7f7" w:val="clear"/>
     </w:tcPr>
   </w:style>
-  <w:style w:type="table" w:styleId="Table13">
+  <w:style w:type="table" w:styleId="Table14">
     <w:basedOn w:val="TableNormal"/>
     <w:tblPr>
       <w:tblStyleRowBandSize w:val="1"/>
@@ -23915,22 +24650,6 @@
         <w:left w:w="100.0" w:type="dxa"/>
         <w:bottom w:w="100.0" w:type="dxa"/>
         <w:right w:w="100.0" w:type="dxa"/>
-      </w:tblCellMar>
-    </w:tblPr>
-  </w:style>
-  <w:style w:type="table" w:styleId="Table14">
-    <w:basedOn w:val="TableNormal"/>
-    <w:pPr>
-      <w:spacing w:after="0" w:line="240" w:lineRule="auto"/>
-    </w:pPr>
-    <w:tblPr>
-      <w:tblStyleRowBandSize w:val="1"/>
-      <w:tblStyleColBandSize w:val="1"/>
-      <w:tblCellMar>
-        <w:top w:w="0.0" w:type="dxa"/>
-        <w:left w:w="108.0" w:type="dxa"/>
-        <w:bottom w:w="0.0" w:type="dxa"/>
-        <w:right w:w="108.0" w:type="dxa"/>
       </w:tblCellMar>
     </w:tblPr>
   </w:style>
@@ -23967,6 +24686,22 @@
     </w:tblPr>
   </w:style>
   <w:style w:type="table" w:styleId="Table17">
+    <w:basedOn w:val="TableNormal"/>
+    <w:pPr>
+      <w:spacing w:after="0" w:line="240" w:lineRule="auto"/>
+    </w:pPr>
+    <w:tblPr>
+      <w:tblStyleRowBandSize w:val="1"/>
+      <w:tblStyleColBandSize w:val="1"/>
+      <w:tblCellMar>
+        <w:top w:w="0.0" w:type="dxa"/>
+        <w:left w:w="108.0" w:type="dxa"/>
+        <w:bottom w:w="0.0" w:type="dxa"/>
+        <w:right w:w="108.0" w:type="dxa"/>
+      </w:tblCellMar>
+    </w:tblPr>
+  </w:style>
+  <w:style w:type="table" w:styleId="Table18">
     <w:basedOn w:val="TableNormal"/>
     <w:pPr>
       <w:spacing w:after="0" w:line="240" w:lineRule="auto"/>

</xml_diff>